<commit_message>
update adoption status and pet cost
</commit_message>
<xml_diff>
--- a/HumaneSocietyProject.docx
+++ b/HumaneSocietyProject.docx
@@ -160,273 +160,282 @@
         <w:rPr>
           <w:strike/>
         </w:rPr>
-        <w:t>contains data about several animals that are being tr</w:t>
+        <w:t xml:space="preserve">contains data about several animals that are being transferred from a different humane society. </w:t>
+      </w:r>
+    </w:p>
+    <w:p>
+      <w:pPr>
+        <w:rPr>
+          <w:strike/>
+        </w:rPr>
+      </w:pPr>
+      <w:r>
+        <w:rPr>
+          <w:b/>
+          <w:strike/>
+        </w:rPr>
+        <w:t>(5 points)</w:t>
+      </w:r>
+      <w:r>
+        <w:rPr>
+          <w:strike/>
+        </w:rPr>
+        <w:t xml:space="preserve"> </w:t>
+      </w:r>
+      <w:r>
+        <w:rPr>
+          <w:strike/>
+        </w:rPr>
+        <w:t>As a developer, I want to connect my application to a database to store data about animals housed at the humane society.</w:t>
+      </w:r>
+    </w:p>
+    <w:p>
+      <w:pPr>
+        <w:rPr>
+          <w:strike/>
+        </w:rPr>
+      </w:pPr>
+      <w:r>
+        <w:rPr>
+          <w:b/>
+          <w:strike/>
+        </w:rPr>
+        <w:t>(10 points)</w:t>
+      </w:r>
+      <w:r>
+        <w:rPr>
+          <w:strike/>
+        </w:rPr>
+        <w:t xml:space="preserve"> </w:t>
+      </w:r>
+      <w:r>
+        <w:rPr>
+          <w:strike/>
+        </w:rPr>
+        <w:t>As a humane society employee, I want to be able to add an animal to the application</w:t>
+      </w:r>
+      <w:r>
+        <w:rPr>
+          <w:strike/>
+        </w:rPr>
+        <w:t xml:space="preserve"> and store </w:t>
+      </w:r>
+      <w:r>
+        <w:rPr>
+          <w:strike/>
+        </w:rPr>
+        <w:t xml:space="preserve">it </w:t>
+      </w:r>
+      <w:r>
+        <w:rPr>
+          <w:strike/>
+        </w:rPr>
+        <w:t>in the database</w:t>
+      </w:r>
+      <w:r>
+        <w:rPr>
+          <w:strike/>
+        </w:rPr>
+        <w:t>.</w:t>
+      </w:r>
+    </w:p>
+    <w:p>
+      <w:r>
+        <w:rPr>
+          <w:b/>
+        </w:rPr>
+        <w:t>(10</w:t>
+      </w:r>
+      <w:r>
+        <w:rPr>
+          <w:b/>
+        </w:rPr>
+        <w:t xml:space="preserve"> points)</w:t>
+      </w:r>
+      <w:r>
+        <w:t xml:space="preserve"> As a humane society employee, I want to be able to keep track of</w:t>
+      </w:r>
+      <w:r>
+        <w:t xml:space="preserve"> and update</w:t>
+      </w:r>
+      <w:r>
+        <w:t xml:space="preserve"> which room an animal is housed in (each animal will have its own room).</w:t>
+      </w:r>
+    </w:p>
+    <w:p>
+      <w:pPr>
+        <w:rPr>
+          <w:highlight w:val="yellow"/>
+        </w:rPr>
+      </w:pPr>
+      <w:r>
+        <w:rPr>
+          <w:b/>
+        </w:rPr>
+        <w:t>(1</w:t>
+      </w:r>
+      <w:r>
+        <w:rPr>
+          <w:b/>
+        </w:rPr>
+        <w:t>0</w:t>
+      </w:r>
+      <w:r>
+        <w:rPr>
+          <w:b/>
+        </w:rPr>
+        <w:t xml:space="preserve"> points)</w:t>
+      </w:r>
+      <w:r>
+        <w:t xml:space="preserve"> </w:t>
+      </w:r>
+      <w:r>
+        <w:t xml:space="preserve">As a humane society employee, I want to be able to </w:t>
+      </w:r>
+      <w:r>
+        <w:t>update</w:t>
+      </w:r>
+      <w:r>
+        <w:t xml:space="preserve"> an animal</w:t>
+      </w:r>
+      <w:r>
+        <w:t xml:space="preserve">’s status to “adopted” </w:t>
+      </w:r>
+      <w:r>
+        <w:t xml:space="preserve">after it becomes adopted, so that </w:t>
+      </w:r>
+      <w:r>
+        <w:t xml:space="preserve">it is known exactly what </w:t>
+      </w:r>
+      <w:r>
+        <w:t>animals have been adopted.</w:t>
+      </w:r>
+    </w:p>
+    <w:p>
+      <w:r>
+        <w:rPr>
+          <w:b/>
+        </w:rPr>
+        <w:t>(10 points)</w:t>
+      </w:r>
+      <w:r>
+        <w:t xml:space="preserve"> </w:t>
+      </w:r>
+      <w:r>
+        <w:t xml:space="preserve">As a humane society employee, I want to be able to collect </w:t>
+      </w:r>
+      <w:r>
+        <w:t xml:space="preserve">and store </w:t>
+      </w:r>
+      <w:r>
+        <w:t>“</w:t>
+      </w:r>
+      <w:r>
+        <w:t>money</w:t>
+      </w:r>
+      <w:r>
+        <w:t>”</w:t>
+      </w:r>
+      <w:r>
+        <w:t xml:space="preserve"> from an adopter after </w:t>
+      </w:r>
+      <w:r>
+        <w:t>that adopter adopts</w:t>
+      </w:r>
+      <w:r>
+        <w:t xml:space="preserve"> an animal.</w:t>
+      </w:r>
+      <w:r>
+        <w:t xml:space="preserve"> </w:t>
+      </w:r>
+    </w:p>
+    <w:p>
+      <w:r>
+        <w:rPr>
+          <w:b/>
+        </w:rPr>
+        <w:t>(10</w:t>
+      </w:r>
+      <w:r>
+        <w:rPr>
+          <w:b/>
+        </w:rPr>
+        <w:t xml:space="preserve"> points)</w:t>
+      </w:r>
+      <w:r>
+        <w:t xml:space="preserve"> </w:t>
+      </w:r>
+      <w:r>
+        <w:t>As a humane society employee, I want to be able to keep track of which animals have had their shots as well as have the option to give an animal its shot if it has not received it yet</w:t>
+      </w:r>
+      <w:r>
+        <w:t>, and update that in the database</w:t>
+      </w:r>
+      <w:r>
+        <w:t>.</w:t>
+      </w:r>
+    </w:p>
+    <w:p>
+      <w:r>
+        <w:rPr>
+          <w:b/>
+        </w:rPr>
+        <w:t>(10</w:t>
+      </w:r>
+      <w:r>
+        <w:rPr>
+          <w:b/>
+        </w:rPr>
+        <w:t xml:space="preserve"> points)</w:t>
+      </w:r>
+      <w:r>
+        <w:t xml:space="preserve"> </w:t>
+      </w:r>
+      <w:r>
+        <w:t>As a humane society employee, I want to be able to categorize animals in the application</w:t>
+      </w:r>
+      <w:r>
+        <w:t xml:space="preserve"> and database</w:t>
+      </w:r>
+      <w:r>
+        <w:t xml:space="preserve">, so that it is easier to keep track of different </w:t>
+      </w:r>
+      <w:r>
+        <w:t>categories</w:t>
+      </w:r>
+      <w:r>
+        <w:t xml:space="preserve"> of animals. </w:t>
+      </w:r>
+    </w:p>
+    <w:p>
+      <w:r>
+        <w:rPr>
+          <w:b/>
+        </w:rPr>
+        <w:t>(10</w:t>
+      </w:r>
+      <w:r>
+        <w:rPr>
+          <w:b/>
+        </w:rPr>
+        <w:t xml:space="preserve"> points)</w:t>
+      </w:r>
+      <w:r>
+        <w:t xml:space="preserve"> </w:t>
+      </w:r>
+      <w:r>
+        <w:t xml:space="preserve">As a humane society employee, I want to be able to </w:t>
+      </w:r>
+      <w:r>
+        <w:t xml:space="preserve">store the type and amount </w:t>
+      </w:r>
+      <w:r>
+        <w:t xml:space="preserve">of the food the animals need, so that if </w:t>
       </w:r>
       <w:bookmarkStart w:id="0" w:name="_GoBack"/>
       <w:bookmarkEnd w:id="0"/>
       <w:r>
-        <w:rPr>
-          <w:strike/>
-        </w:rPr>
-        <w:t xml:space="preserve">ansferred from a different humane society. </w:t>
-      </w:r>
-    </w:p>
-    <w:p>
-      <w:pPr>
-        <w:rPr>
-          <w:strike/>
-        </w:rPr>
-      </w:pPr>
-      <w:r>
-        <w:rPr>
-          <w:b/>
-          <w:strike/>
-        </w:rPr>
-        <w:t>(5 points)</w:t>
-      </w:r>
-      <w:r>
-        <w:rPr>
-          <w:strike/>
-        </w:rPr>
-        <w:t xml:space="preserve"> </w:t>
-      </w:r>
-      <w:r>
-        <w:rPr>
-          <w:strike/>
-        </w:rPr>
-        <w:t>As a developer, I want to connect my application to a database to store data about animals housed at the humane society.</w:t>
-      </w:r>
-    </w:p>
-    <w:p>
-      <w:r>
-        <w:rPr>
-          <w:b/>
-        </w:rPr>
-        <w:t>(</w:t>
-      </w:r>
-      <w:r>
-        <w:rPr>
-          <w:b/>
-        </w:rPr>
-        <w:t>10</w:t>
-      </w:r>
-      <w:r>
-        <w:rPr>
-          <w:b/>
-        </w:rPr>
-        <w:t xml:space="preserve"> points)</w:t>
-      </w:r>
-      <w:r>
-        <w:t xml:space="preserve"> </w:t>
-      </w:r>
-      <w:r>
-        <w:t>As a humane society employee, I want to be able to add an animal to the application</w:t>
-      </w:r>
-      <w:r>
-        <w:t xml:space="preserve"> and store </w:t>
-      </w:r>
-      <w:r>
-        <w:t xml:space="preserve">it </w:t>
-      </w:r>
-      <w:r>
-        <w:t>in the database</w:t>
-      </w:r>
-      <w:r>
-        <w:t>.</w:t>
-      </w:r>
-    </w:p>
-    <w:p>
-      <w:r>
-        <w:rPr>
-          <w:b/>
-        </w:rPr>
-        <w:t>(10</w:t>
-      </w:r>
-      <w:r>
-        <w:rPr>
-          <w:b/>
-        </w:rPr>
-        <w:t xml:space="preserve"> points)</w:t>
-      </w:r>
-      <w:r>
-        <w:t xml:space="preserve"> As a humane society employee, I want to be able to keep track of</w:t>
-      </w:r>
-      <w:r>
-        <w:t xml:space="preserve"> and update</w:t>
-      </w:r>
-      <w:r>
-        <w:t xml:space="preserve"> which room an animal is housed in (each animal will have its own room).</w:t>
-      </w:r>
-    </w:p>
-    <w:p>
-      <w:pPr>
-        <w:rPr>
-          <w:highlight w:val="yellow"/>
-        </w:rPr>
-      </w:pPr>
-      <w:r>
-        <w:rPr>
-          <w:b/>
-        </w:rPr>
-        <w:t>(1</w:t>
-      </w:r>
-      <w:r>
-        <w:rPr>
-          <w:b/>
-        </w:rPr>
-        <w:t>0</w:t>
-      </w:r>
-      <w:r>
-        <w:rPr>
-          <w:b/>
-        </w:rPr>
-        <w:t xml:space="preserve"> points)</w:t>
-      </w:r>
-      <w:r>
-        <w:t xml:space="preserve"> </w:t>
-      </w:r>
-      <w:r>
-        <w:t xml:space="preserve">As a humane society employee, I want to be able to </w:t>
-      </w:r>
-      <w:r>
-        <w:t>update</w:t>
-      </w:r>
-      <w:r>
-        <w:t xml:space="preserve"> an animal</w:t>
-      </w:r>
-      <w:r>
-        <w:t xml:space="preserve">’s status to “adopted” </w:t>
-      </w:r>
-      <w:r>
-        <w:t xml:space="preserve">after it becomes adopted, so that </w:t>
-      </w:r>
-      <w:r>
-        <w:t xml:space="preserve">it is known exactly what </w:t>
-      </w:r>
-      <w:r>
-        <w:t>animals have been adopted.</w:t>
-      </w:r>
-    </w:p>
-    <w:p>
-      <w:r>
-        <w:rPr>
-          <w:b/>
-        </w:rPr>
-        <w:t>(10 points)</w:t>
-      </w:r>
-      <w:r>
-        <w:t xml:space="preserve"> </w:t>
-      </w:r>
-      <w:r>
-        <w:t xml:space="preserve">As a humane society employee, I want to be able to collect </w:t>
-      </w:r>
-      <w:r>
-        <w:t xml:space="preserve">and store </w:t>
-      </w:r>
-      <w:r>
-        <w:t>“</w:t>
-      </w:r>
-      <w:r>
-        <w:t>money</w:t>
-      </w:r>
-      <w:r>
-        <w:t>”</w:t>
-      </w:r>
-      <w:r>
-        <w:t xml:space="preserve"> from an adopter after </w:t>
-      </w:r>
-      <w:r>
-        <w:t>that adopter adopts</w:t>
-      </w:r>
-      <w:r>
-        <w:t xml:space="preserve"> an animal.</w:t>
-      </w:r>
-      <w:r>
-        <w:t xml:space="preserve"> </w:t>
-      </w:r>
-    </w:p>
-    <w:p>
-      <w:r>
-        <w:rPr>
-          <w:b/>
-        </w:rPr>
-        <w:t>(10</w:t>
-      </w:r>
-      <w:r>
-        <w:rPr>
-          <w:b/>
-        </w:rPr>
-        <w:t xml:space="preserve"> points)</w:t>
-      </w:r>
-      <w:r>
-        <w:t xml:space="preserve"> </w:t>
-      </w:r>
-      <w:r>
-        <w:t>As a humane society employee, I want to be able to keep track of which animals have had their shots as well as have the option to give an animal its shot if it has not received it yet</w:t>
-      </w:r>
-      <w:r>
-        <w:t>, and update that in the database</w:t>
-      </w:r>
-      <w:r>
-        <w:t>.</w:t>
-      </w:r>
-    </w:p>
-    <w:p>
-      <w:r>
-        <w:rPr>
-          <w:b/>
-        </w:rPr>
-        <w:t>(10</w:t>
-      </w:r>
-      <w:r>
-        <w:rPr>
-          <w:b/>
-        </w:rPr>
-        <w:t xml:space="preserve"> points)</w:t>
-      </w:r>
-      <w:r>
-        <w:t xml:space="preserve"> </w:t>
-      </w:r>
-      <w:r>
-        <w:t>As a humane society employee, I want to be able to categorize animals in the application</w:t>
-      </w:r>
-      <w:r>
-        <w:t xml:space="preserve"> and database</w:t>
-      </w:r>
-      <w:r>
-        <w:t xml:space="preserve">, so that it is easier to keep track of different </w:t>
-      </w:r>
-      <w:r>
-        <w:t>categories</w:t>
-      </w:r>
-      <w:r>
-        <w:t xml:space="preserve"> of animals. </w:t>
-      </w:r>
-    </w:p>
-    <w:p>
-      <w:r>
-        <w:rPr>
-          <w:b/>
-        </w:rPr>
-        <w:t>(10</w:t>
-      </w:r>
-      <w:r>
-        <w:rPr>
-          <w:b/>
-        </w:rPr>
-        <w:t xml:space="preserve"> points)</w:t>
-      </w:r>
-      <w:r>
-        <w:t xml:space="preserve"> </w:t>
-      </w:r>
-      <w:r>
-        <w:t xml:space="preserve">As a humane society employee, I want to be able to </w:t>
-      </w:r>
-      <w:r>
-        <w:t xml:space="preserve">store the type and amount </w:t>
-      </w:r>
-      <w:r>
-        <w:t>of the food the animals need, so that if it is a dog I will know how much dog food that specific dog will need to consume each week.</w:t>
+        <w:t>it is a dog I will know how much dog food that specific dog will need to consume each week.</w:t>
       </w:r>
     </w:p>
     <w:p>

</xml_diff>